<commit_message>
Quitar lo rojo de la documentación
</commit_message>
<xml_diff>
--- a/ProyectoAhorcado/Documento/Diagrama ER.docx
+++ b/ProyectoAhorcado/Documento/Diagrama ER.docx
@@ -2,12 +2,16 @@
 <file path=word/document.xml><?xml version="1.0" encoding="utf-8"?>
 <w:document xmlns:wpc="http://schemas.microsoft.com/office/word/2010/wordprocessingCanvas" xmlns:mc="http://schemas.openxmlformats.org/markup-compatibility/2006" xmlns:o="urn:schemas-microsoft-com:office:office" xmlns:r="http://schemas.openxmlformats.org/officeDocument/2006/relationships" xmlns:m="http://schemas.openxmlformats.org/officeDocument/2006/math" xmlns:v="urn:schemas-microsoft-com:vml" xmlns:wp14="http://schemas.microsoft.com/office/word/2010/wordprocessingDrawing" xmlns:wp="http://schemas.openxmlformats.org/drawingml/2006/wordprocessingDrawing" xmlns:w10="urn:schemas-microsoft-com:office:word" xmlns:w="http://schemas.openxmlformats.org/wordprocessingml/2006/main" xmlns:w14="http://schemas.microsoft.com/office/word/2010/wordml" xmlns:wpg="http://schemas.microsoft.com/office/word/2010/wordprocessingGroup" xmlns:wpi="http://schemas.microsoft.com/office/word/2010/wordprocessingInk" xmlns:wne="http://schemas.microsoft.com/office/word/2006/wordml" xmlns:wps="http://schemas.microsoft.com/office/word/2010/wordprocessingShape" mc:Ignorable="w14 wp14">
   <w:body>
-    <w:p/>
+    <w:p>
+      <w:bookmarkStart w:id="0" w:name="_GoBack"/>
+      <w:bookmarkEnd w:id="0"/>
+    </w:p>
     <w:p/>
     <w:p>
       <w:r>
         <w:rPr>
           <w:noProof/>
+          <w:lang w:eastAsia="es-ES"/>
         </w:rPr>
         <mc:AlternateContent>
           <mc:Choice Requires="wps">
@@ -170,6 +174,7 @@
       <w:r>
         <w:rPr>
           <w:noProof/>
+          <w:lang w:eastAsia="es-ES"/>
         </w:rPr>
         <mc:AlternateContent>
           <mc:Choice Requires="wps">
@@ -332,6 +337,7 @@
       <w:r>
         <w:rPr>
           <w:noProof/>
+          <w:lang w:eastAsia="es-ES"/>
         </w:rPr>
         <mc:AlternateContent>
           <mc:Choice Requires="wps">
@@ -490,6 +496,7 @@
       <w:r>
         <w:rPr>
           <w:noProof/>
+          <w:lang w:eastAsia="es-ES"/>
         </w:rPr>
         <mc:AlternateContent>
           <mc:Choice Requires="wps">
@@ -997,6 +1004,7 @@
       <w:r>
         <w:rPr>
           <w:noProof/>
+          <w:lang w:eastAsia="es-ES"/>
         </w:rPr>
         <mc:AlternateContent>
           <mc:Choice Requires="wps">
@@ -1161,6 +1169,7 @@
       <w:r>
         <w:rPr>
           <w:noProof/>
+          <w:lang w:eastAsia="es-ES"/>
         </w:rPr>
         <mc:AlternateContent>
           <mc:Choice Requires="wps">
@@ -1250,6 +1259,7 @@
       <w:r>
         <w:rPr>
           <w:noProof/>
+          <w:lang w:eastAsia="es-ES"/>
         </w:rPr>
         <mc:AlternateContent>
           <mc:Choice Requires="wps">
@@ -1339,6 +1349,7 @@
       <w:r>
         <w:rPr>
           <w:noProof/>
+          <w:lang w:eastAsia="es-ES"/>
         </w:rPr>
         <mc:AlternateContent>
           <mc:Choice Requires="wps">
@@ -1430,6 +1441,7 @@
       <w:r>
         <w:rPr>
           <w:noProof/>
+          <w:lang w:eastAsia="es-ES"/>
         </w:rPr>
         <mc:AlternateContent>
           <mc:Choice Requires="wps">
@@ -2141,6 +2153,7 @@
       <w:r>
         <w:rPr>
           <w:noProof/>
+          <w:lang w:eastAsia="es-ES"/>
         </w:rPr>
         <mc:AlternateContent>
           <mc:Choice Requires="wps">
@@ -2445,6 +2458,7 @@
       <w:r>
         <w:rPr>
           <w:noProof/>
+          <w:lang w:eastAsia="es-ES"/>
         </w:rPr>
         <mc:AlternateContent>
           <mc:Choice Requires="wps">
@@ -2542,6 +2556,7 @@
       <w:r>
         <w:rPr>
           <w:noProof/>
+          <w:lang w:eastAsia="es-ES"/>
         </w:rPr>
         <mc:AlternateContent>
           <mc:Choice Requires="wps">
@@ -2635,6 +2650,7 @@
       <w:r>
         <w:rPr>
           <w:noProof/>
+          <w:lang w:eastAsia="es-ES"/>
         </w:rPr>
         <mc:AlternateContent>
           <mc:Choice Requires="wps">
@@ -2728,6 +2744,7 @@
       <w:r>
         <w:rPr>
           <w:noProof/>
+          <w:lang w:eastAsia="es-ES"/>
         </w:rPr>
         <mc:AlternateContent>
           <mc:Choice Requires="wps">
@@ -3028,6 +3045,7 @@
       <w:r>
         <w:rPr>
           <w:noProof/>
+          <w:lang w:eastAsia="es-ES"/>
         </w:rPr>
         <mc:AlternateContent>
           <mc:Choice Requires="wps">
@@ -3117,6 +3135,7 @@
       <w:r>
         <w:rPr>
           <w:noProof/>
+          <w:lang w:eastAsia="es-ES"/>
         </w:rPr>
         <mc:AlternateContent>
           <mc:Choice Requires="wps">
@@ -3310,6 +3329,7 @@
       <w:r>
         <w:rPr>
           <w:noProof/>
+          <w:lang w:eastAsia="es-ES"/>
         </w:rPr>
         <mc:AlternateContent>
           <mc:Choice Requires="wps">
@@ -3427,8 +3447,6 @@
       <w:r>
         <w:tab/>
       </w:r>
-      <w:bookmarkStart w:id="0" w:name="_GoBack"/>
-      <w:bookmarkEnd w:id="0"/>
     </w:p>
     <w:sectPr>
       <w:pgSz w:w="11906" w:h="16838"/>

</xml_diff>